<commit_message>
final commit prac 6
</commit_message>
<xml_diff>
--- a/P6/20CE034_P6.docx
+++ b/P6/20CE034_P6.docx
@@ -11,112 +11,6 @@
           <w:sz w:val="20"/>
         </w:rPr>
       </w:pPr>
-      <w:r>
-        <w:rPr>
-          <w:rFonts w:ascii="Times New Roman"/>
-          <w:sz w:val="20"/>
-        </w:rPr>
-      </w:r>
-      <w:r>
-        <w:rPr>
-          <w:rFonts w:ascii="Times New Roman"/>
-          <w:sz w:val="20"/>
-        </w:rPr>
-        <w:pict w14:anchorId="477AA6A8">
-          <v:shapetype id="_x0000_t202" coordsize="21600,21600" o:spt="202" path="m,l,21600r21600,l21600,xe">
-            <v:stroke joinstyle="miter"/>
-            <v:path gradientshapeok="t" o:connecttype="rect"/>
-          </v:shapetype>
-          <v:shape id="_x0000_s1026" type="#_x0000_t202" style="width:464.8pt;height:14.65pt;mso-left-percent:-10001;mso-top-percent:-10001;mso-position-horizontal:absolute;mso-position-horizontal-relative:char;mso-position-vertical:absolute;mso-position-vertical-relative:line;mso-left-percent:-10001;mso-top-percent:-10001" fillcolor="#2c2c2c" stroked="f">
-            <v:textbox inset="0,0,0,0">
-              <w:txbxContent>
-                <w:p>
-                  <w:pPr>
-                    <w:tabs>
-                      <w:tab w:val="left" w:pos="5040"/>
-                    </w:tabs>
-                    <w:ind w:right="-15"/>
-                    <w:rPr>
-                      <w:rFonts w:ascii="Segoe UI"/>
-                      <w:b/>
-                    </w:rPr>
-                  </w:pPr>
-                  <w:r>
-                    <w:rPr>
-                      <w:rFonts w:ascii="Segoe UI"/>
-                      <w:b/>
-                      <w:color w:val="FFFFFF"/>
-                    </w:rPr>
-                    <w:t>20CE034</w:t>
-                  </w:r>
-                  <w:r>
-                    <w:rPr>
-                      <w:rFonts w:ascii="Segoe UI"/>
-                      <w:b/>
-                      <w:color w:val="FFFFFF"/>
-                      <w:spacing w:val="-3"/>
-                    </w:rPr>
-                    <w:t xml:space="preserve"> </w:t>
-                  </w:r>
-                  <w:r>
-                    <w:rPr>
-                      <w:rFonts w:ascii="Segoe UI"/>
-                      <w:b/>
-                      <w:color w:val="FFFFFF"/>
-                    </w:rPr>
-                    <w:t>GUNDALIA</w:t>
-                  </w:r>
-                  <w:r>
-                    <w:rPr>
-                      <w:rFonts w:ascii="Segoe UI"/>
-                      <w:b/>
-                      <w:color w:val="FFFFFF"/>
-                      <w:spacing w:val="-1"/>
-                    </w:rPr>
-                    <w:t xml:space="preserve"> </w:t>
-                  </w:r>
-                  <w:r>
-                    <w:rPr>
-                      <w:rFonts w:ascii="Segoe UI"/>
-                      <w:b/>
-                      <w:color w:val="FFFFFF"/>
-                    </w:rPr>
-                    <w:t>DEV</w:t>
-                  </w:r>
-                  <w:r>
-                    <w:rPr>
-                      <w:rFonts w:ascii="Segoe UI"/>
-                      <w:b/>
-                      <w:color w:val="FFFFFF"/>
-                    </w:rPr>
-                    <w:tab/>
-                  </w:r>
-                  <w:r>
-                    <w:rPr>
-                      <w:rFonts w:ascii="Segoe UI"/>
-                      <w:b/>
-                      <w:color w:val="FFFFFF"/>
-                    </w:rPr>
-                    <w:tab/>
-                    <w:t xml:space="preserve">Practical </w:t>
-                  </w:r>
-                  <w:proofErr w:type="gramStart"/>
-                  <w:r>
-                    <w:rPr>
-                      <w:rFonts w:ascii="Segoe UI"/>
-                      <w:b/>
-                      <w:color w:val="FFFFFF"/>
-                    </w:rPr>
-                    <w:t>6 :</w:t>
-                  </w:r>
-                  <w:proofErr w:type="gramEnd"/>
-                </w:p>
-              </w:txbxContent>
-            </v:textbox>
-            <w10:anchorlock/>
-          </v:shape>
-        </w:pict>
-      </w:r>
     </w:p>
     <w:p>
       <w:pPr>
@@ -151,6 +45,9 @@
         <w:pStyle w:val="Heading1"/>
         <w:spacing w:before="100" w:line="331" w:lineRule="auto"/>
         <w:ind w:right="6016"/>
+        <w:rPr>
+          <w:color w:val="0562C1"/>
+        </w:rPr>
       </w:pPr>
       <w:r>
         <w:t xml:space="preserve">GitHub Link - </w:t>
@@ -170,6 +67,13 @@
         </w:rPr>
         <w:t xml:space="preserve"> </w:t>
       </w:r>
+    </w:p>
+    <w:p>
+      <w:pPr>
+        <w:pStyle w:val="Heading1"/>
+        <w:spacing w:before="100" w:line="331" w:lineRule="auto"/>
+        <w:ind w:right="6016"/>
+      </w:pPr>
       <w:r>
         <w:rPr>
           <w:b/>
@@ -183,6 +87,1170 @@
     </w:p>
     <w:p>
       <w:pPr>
+        <w:widowControl/>
+        <w:shd w:val="clear" w:color="auto" w:fill="262335"/>
+        <w:autoSpaceDE/>
+        <w:autoSpaceDN/>
+        <w:spacing w:line="285" w:lineRule="atLeast"/>
+        <w:rPr>
+          <w:rFonts w:ascii="Consolas" w:eastAsia="Times New Roman" w:hAnsi="Consolas" w:cs="Times New Roman"/>
+          <w:color w:val="BBBBBB"/>
+          <w:sz w:val="16"/>
+          <w:szCs w:val="16"/>
+          <w:lang w:bidi="ar-SA"/>
+        </w:rPr>
+      </w:pPr>
+      <w:r>
+        <w:rPr>
+          <w:rFonts w:ascii="Consolas" w:eastAsia="Times New Roman" w:hAnsi="Consolas" w:cs="Times New Roman"/>
+          <w:i/>
+          <w:iCs/>
+          <w:color w:val="848BBD"/>
+          <w:sz w:val="16"/>
+          <w:szCs w:val="16"/>
+          <w:lang w:bidi="ar-SA"/>
+        </w:rPr>
+        <w:t># AIM: You are given n words. Some words may repeat. For each word, output its number of occurrences. The output order should correspond with the input order of appearance of the word. See the sample input/output for clarification.</w:t>
+      </w:r>
+    </w:p>
+    <w:p>
+      <w:pPr>
+        <w:widowControl/>
+        <w:shd w:val="clear" w:color="auto" w:fill="262335"/>
+        <w:autoSpaceDE/>
+        <w:autoSpaceDN/>
+        <w:spacing w:line="285" w:lineRule="atLeast"/>
+        <w:rPr>
+          <w:rFonts w:ascii="Consolas" w:eastAsia="Times New Roman" w:hAnsi="Consolas" w:cs="Times New Roman"/>
+          <w:color w:val="BBBBBB"/>
+          <w:sz w:val="16"/>
+          <w:szCs w:val="16"/>
+          <w:lang w:bidi="ar-SA"/>
+        </w:rPr>
+      </w:pPr>
+    </w:p>
+    <w:p>
+      <w:pPr>
+        <w:widowControl/>
+        <w:shd w:val="clear" w:color="auto" w:fill="262335"/>
+        <w:autoSpaceDE/>
+        <w:autoSpaceDN/>
+        <w:spacing w:line="285" w:lineRule="atLeast"/>
+        <w:rPr>
+          <w:rFonts w:ascii="Consolas" w:eastAsia="Times New Roman" w:hAnsi="Consolas" w:cs="Times New Roman"/>
+          <w:color w:val="BBBBBB"/>
+          <w:sz w:val="16"/>
+          <w:szCs w:val="16"/>
+          <w:lang w:bidi="ar-SA"/>
+        </w:rPr>
+      </w:pPr>
+      <w:r>
+        <w:rPr>
+          <w:rFonts w:ascii="Consolas" w:eastAsia="Times New Roman" w:hAnsi="Consolas" w:cs="Times New Roman"/>
+          <w:i/>
+          <w:iCs/>
+          <w:color w:val="848BBD"/>
+          <w:sz w:val="16"/>
+          <w:szCs w:val="16"/>
+          <w:lang w:bidi="ar-SA"/>
+        </w:rPr>
+        <w:t># 20CE034 - DEV GUNDALIA</w:t>
+      </w:r>
+    </w:p>
+    <w:p>
+      <w:pPr>
+        <w:widowControl/>
+        <w:shd w:val="clear" w:color="auto" w:fill="262335"/>
+        <w:autoSpaceDE/>
+        <w:autoSpaceDN/>
+        <w:spacing w:line="285" w:lineRule="atLeast"/>
+        <w:rPr>
+          <w:rFonts w:ascii="Consolas" w:eastAsia="Times New Roman" w:hAnsi="Consolas" w:cs="Times New Roman"/>
+          <w:color w:val="BBBBBB"/>
+          <w:sz w:val="16"/>
+          <w:szCs w:val="16"/>
+          <w:lang w:bidi="ar-SA"/>
+        </w:rPr>
+      </w:pPr>
+      <w:r>
+        <w:rPr>
+          <w:rFonts w:ascii="Consolas" w:eastAsia="Times New Roman" w:hAnsi="Consolas" w:cs="Times New Roman"/>
+          <w:i/>
+          <w:iCs/>
+          <w:color w:val="848BBD"/>
+          <w:sz w:val="16"/>
+          <w:szCs w:val="16"/>
+          <w:lang w:bidi="ar-SA"/>
+        </w:rPr>
+        <w:t># GitHub Repo Link - https://github.com/20CE034/PIP-II</w:t>
+      </w:r>
+    </w:p>
+    <w:p>
+      <w:pPr>
+        <w:widowControl/>
+        <w:shd w:val="clear" w:color="auto" w:fill="262335"/>
+        <w:autoSpaceDE/>
+        <w:autoSpaceDN/>
+        <w:spacing w:line="285" w:lineRule="atLeast"/>
+        <w:rPr>
+          <w:rFonts w:ascii="Consolas" w:eastAsia="Times New Roman" w:hAnsi="Consolas" w:cs="Times New Roman"/>
+          <w:color w:val="BBBBBB"/>
+          <w:sz w:val="16"/>
+          <w:szCs w:val="16"/>
+          <w:lang w:bidi="ar-SA"/>
+        </w:rPr>
+      </w:pPr>
+    </w:p>
+    <w:p>
+      <w:pPr>
+        <w:widowControl/>
+        <w:shd w:val="clear" w:color="auto" w:fill="262335"/>
+        <w:autoSpaceDE/>
+        <w:autoSpaceDN/>
+        <w:spacing w:line="285" w:lineRule="atLeast"/>
+        <w:rPr>
+          <w:rFonts w:ascii="Consolas" w:eastAsia="Times New Roman" w:hAnsi="Consolas" w:cs="Times New Roman"/>
+          <w:color w:val="BBBBBB"/>
+          <w:sz w:val="16"/>
+          <w:szCs w:val="16"/>
+          <w:lang w:bidi="ar-SA"/>
+        </w:rPr>
+      </w:pPr>
+      <w:r>
+        <w:rPr>
+          <w:rFonts w:ascii="Consolas" w:eastAsia="Times New Roman" w:hAnsi="Consolas" w:cs="Times New Roman"/>
+          <w:color w:val="FF7EDB"/>
+          <w:sz w:val="16"/>
+          <w:szCs w:val="16"/>
+          <w:lang w:bidi="ar-SA"/>
+        </w:rPr>
+        <w:t>a </w:t>
+      </w:r>
+      <w:r>
+        <w:rPr>
+          <w:rFonts w:ascii="Consolas" w:eastAsia="Times New Roman" w:hAnsi="Consolas" w:cs="Times New Roman"/>
+          <w:color w:val="FFFFFF"/>
+          <w:sz w:val="16"/>
+          <w:szCs w:val="16"/>
+          <w:lang w:bidi="ar-SA"/>
+        </w:rPr>
+        <w:t>=</w:t>
+      </w:r>
+      <w:r>
+        <w:rPr>
+          <w:rFonts w:ascii="Consolas" w:eastAsia="Times New Roman" w:hAnsi="Consolas" w:cs="Times New Roman"/>
+          <w:color w:val="FF7EDB"/>
+          <w:sz w:val="16"/>
+          <w:szCs w:val="16"/>
+          <w:lang w:bidi="ar-SA"/>
+        </w:rPr>
+        <w:t> </w:t>
+      </w:r>
+      <w:r>
+        <w:rPr>
+          <w:rFonts w:ascii="Consolas" w:eastAsia="Times New Roman" w:hAnsi="Consolas" w:cs="Times New Roman"/>
+          <w:color w:val="FE4450"/>
+          <w:sz w:val="16"/>
+          <w:szCs w:val="16"/>
+          <w:lang w:bidi="ar-SA"/>
+        </w:rPr>
+        <w:t>int</w:t>
+      </w:r>
+      <w:r>
+        <w:rPr>
+          <w:rFonts w:ascii="Consolas" w:eastAsia="Times New Roman" w:hAnsi="Consolas" w:cs="Times New Roman"/>
+          <w:color w:val="FF7EDB"/>
+          <w:sz w:val="16"/>
+          <w:szCs w:val="16"/>
+          <w:lang w:bidi="ar-SA"/>
+        </w:rPr>
+        <w:t>(</w:t>
+      </w:r>
+      <w:r>
+        <w:rPr>
+          <w:rFonts w:ascii="Consolas" w:eastAsia="Times New Roman" w:hAnsi="Consolas" w:cs="Times New Roman"/>
+          <w:color w:val="36F9F6"/>
+          <w:sz w:val="16"/>
+          <w:szCs w:val="16"/>
+          <w:lang w:bidi="ar-SA"/>
+        </w:rPr>
+        <w:t>input</w:t>
+      </w:r>
+      <w:r>
+        <w:rPr>
+          <w:rFonts w:ascii="Consolas" w:eastAsia="Times New Roman" w:hAnsi="Consolas" w:cs="Times New Roman"/>
+          <w:color w:val="FF7EDB"/>
+          <w:sz w:val="16"/>
+          <w:szCs w:val="16"/>
+          <w:lang w:bidi="ar-SA"/>
+        </w:rPr>
+        <w:t>())          </w:t>
+      </w:r>
+      <w:r>
+        <w:rPr>
+          <w:rFonts w:ascii="Consolas" w:eastAsia="Times New Roman" w:hAnsi="Consolas" w:cs="Times New Roman"/>
+          <w:i/>
+          <w:iCs/>
+          <w:color w:val="848BBD"/>
+          <w:sz w:val="16"/>
+          <w:szCs w:val="16"/>
+          <w:lang w:bidi="ar-SA"/>
+        </w:rPr>
+        <w:t># Test Cases</w:t>
+      </w:r>
+    </w:p>
+    <w:p>
+      <w:pPr>
+        <w:widowControl/>
+        <w:shd w:val="clear" w:color="auto" w:fill="262335"/>
+        <w:autoSpaceDE/>
+        <w:autoSpaceDN/>
+        <w:spacing w:line="285" w:lineRule="atLeast"/>
+        <w:rPr>
+          <w:rFonts w:ascii="Consolas" w:eastAsia="Times New Roman" w:hAnsi="Consolas" w:cs="Times New Roman"/>
+          <w:color w:val="BBBBBB"/>
+          <w:sz w:val="16"/>
+          <w:szCs w:val="16"/>
+          <w:lang w:bidi="ar-SA"/>
+        </w:rPr>
+      </w:pPr>
+      <w:r>
+        <w:rPr>
+          <w:rFonts w:ascii="Consolas" w:eastAsia="Times New Roman" w:hAnsi="Consolas" w:cs="Times New Roman"/>
+          <w:color w:val="FF7EDB"/>
+          <w:sz w:val="16"/>
+          <w:szCs w:val="16"/>
+          <w:lang w:bidi="ar-SA"/>
+        </w:rPr>
+        <w:t>arr </w:t>
+      </w:r>
+      <w:r>
+        <w:rPr>
+          <w:rFonts w:ascii="Consolas" w:eastAsia="Times New Roman" w:hAnsi="Consolas" w:cs="Times New Roman"/>
+          <w:color w:val="FFFFFF"/>
+          <w:sz w:val="16"/>
+          <w:szCs w:val="16"/>
+          <w:lang w:bidi="ar-SA"/>
+        </w:rPr>
+        <w:t>=</w:t>
+      </w:r>
+      <w:r>
+        <w:rPr>
+          <w:rFonts w:ascii="Consolas" w:eastAsia="Times New Roman" w:hAnsi="Consolas" w:cs="Times New Roman"/>
+          <w:color w:val="FF7EDB"/>
+          <w:sz w:val="16"/>
+          <w:szCs w:val="16"/>
+          <w:lang w:bidi="ar-SA"/>
+        </w:rPr>
+        <w:t> []</w:t>
+      </w:r>
+    </w:p>
+    <w:p>
+      <w:pPr>
+        <w:widowControl/>
+        <w:shd w:val="clear" w:color="auto" w:fill="262335"/>
+        <w:autoSpaceDE/>
+        <w:autoSpaceDN/>
+        <w:spacing w:line="285" w:lineRule="atLeast"/>
+        <w:rPr>
+          <w:rFonts w:ascii="Consolas" w:eastAsia="Times New Roman" w:hAnsi="Consolas" w:cs="Times New Roman"/>
+          <w:color w:val="BBBBBB"/>
+          <w:sz w:val="16"/>
+          <w:szCs w:val="16"/>
+          <w:lang w:bidi="ar-SA"/>
+        </w:rPr>
+      </w:pPr>
+      <w:r>
+        <w:rPr>
+          <w:rFonts w:ascii="Consolas" w:eastAsia="Times New Roman" w:hAnsi="Consolas" w:cs="Times New Roman"/>
+          <w:color w:val="FEDE5D"/>
+          <w:sz w:val="16"/>
+          <w:szCs w:val="16"/>
+          <w:lang w:bidi="ar-SA"/>
+        </w:rPr>
+        <w:t>for</w:t>
+      </w:r>
+      <w:r>
+        <w:rPr>
+          <w:rFonts w:ascii="Consolas" w:eastAsia="Times New Roman" w:hAnsi="Consolas" w:cs="Times New Roman"/>
+          <w:color w:val="FF7EDB"/>
+          <w:sz w:val="16"/>
+          <w:szCs w:val="16"/>
+          <w:lang w:bidi="ar-SA"/>
+        </w:rPr>
+        <w:t> i </w:t>
+      </w:r>
+      <w:r>
+        <w:rPr>
+          <w:rFonts w:ascii="Consolas" w:eastAsia="Times New Roman" w:hAnsi="Consolas" w:cs="Times New Roman"/>
+          <w:color w:val="FEDE5D"/>
+          <w:sz w:val="16"/>
+          <w:szCs w:val="16"/>
+          <w:lang w:bidi="ar-SA"/>
+        </w:rPr>
+        <w:t>in</w:t>
+      </w:r>
+      <w:r>
+        <w:rPr>
+          <w:rFonts w:ascii="Consolas" w:eastAsia="Times New Roman" w:hAnsi="Consolas" w:cs="Times New Roman"/>
+          <w:color w:val="FF7EDB"/>
+          <w:sz w:val="16"/>
+          <w:szCs w:val="16"/>
+          <w:lang w:bidi="ar-SA"/>
+        </w:rPr>
+        <w:t> </w:t>
+      </w:r>
+      <w:r>
+        <w:rPr>
+          <w:rFonts w:ascii="Consolas" w:eastAsia="Times New Roman" w:hAnsi="Consolas" w:cs="Times New Roman"/>
+          <w:color w:val="36F9F6"/>
+          <w:sz w:val="16"/>
+          <w:szCs w:val="16"/>
+          <w:lang w:bidi="ar-SA"/>
+        </w:rPr>
+        <w:t>range</w:t>
+      </w:r>
+      <w:r>
+        <w:rPr>
+          <w:rFonts w:ascii="Consolas" w:eastAsia="Times New Roman" w:hAnsi="Consolas" w:cs="Times New Roman"/>
+          <w:color w:val="FF7EDB"/>
+          <w:sz w:val="16"/>
+          <w:szCs w:val="16"/>
+          <w:lang w:bidi="ar-SA"/>
+        </w:rPr>
+        <w:t>(a):</w:t>
+      </w:r>
+    </w:p>
+    <w:p>
+      <w:pPr>
+        <w:widowControl/>
+        <w:shd w:val="clear" w:color="auto" w:fill="262335"/>
+        <w:autoSpaceDE/>
+        <w:autoSpaceDN/>
+        <w:spacing w:line="285" w:lineRule="atLeast"/>
+        <w:rPr>
+          <w:rFonts w:ascii="Consolas" w:eastAsia="Times New Roman" w:hAnsi="Consolas" w:cs="Times New Roman"/>
+          <w:color w:val="BBBBBB"/>
+          <w:sz w:val="16"/>
+          <w:szCs w:val="16"/>
+          <w:lang w:bidi="ar-SA"/>
+        </w:rPr>
+      </w:pPr>
+      <w:r>
+        <w:rPr>
+          <w:rFonts w:ascii="Consolas" w:eastAsia="Times New Roman" w:hAnsi="Consolas" w:cs="Times New Roman"/>
+          <w:color w:val="FF7EDB"/>
+          <w:sz w:val="16"/>
+          <w:szCs w:val="16"/>
+          <w:lang w:bidi="ar-SA"/>
+        </w:rPr>
+        <w:t>    b </w:t>
+      </w:r>
+      <w:r>
+        <w:rPr>
+          <w:rFonts w:ascii="Consolas" w:eastAsia="Times New Roman" w:hAnsi="Consolas" w:cs="Times New Roman"/>
+          <w:color w:val="FFFFFF"/>
+          <w:sz w:val="16"/>
+          <w:szCs w:val="16"/>
+          <w:lang w:bidi="ar-SA"/>
+        </w:rPr>
+        <w:t>=</w:t>
+      </w:r>
+      <w:r>
+        <w:rPr>
+          <w:rFonts w:ascii="Consolas" w:eastAsia="Times New Roman" w:hAnsi="Consolas" w:cs="Times New Roman"/>
+          <w:color w:val="FF7EDB"/>
+          <w:sz w:val="16"/>
+          <w:szCs w:val="16"/>
+          <w:lang w:bidi="ar-SA"/>
+        </w:rPr>
+        <w:t> </w:t>
+      </w:r>
+      <w:r>
+        <w:rPr>
+          <w:rFonts w:ascii="Consolas" w:eastAsia="Times New Roman" w:hAnsi="Consolas" w:cs="Times New Roman"/>
+          <w:color w:val="36F9F6"/>
+          <w:sz w:val="16"/>
+          <w:szCs w:val="16"/>
+          <w:lang w:bidi="ar-SA"/>
+        </w:rPr>
+        <w:t>input</w:t>
+      </w:r>
+      <w:r>
+        <w:rPr>
+          <w:rFonts w:ascii="Consolas" w:eastAsia="Times New Roman" w:hAnsi="Consolas" w:cs="Times New Roman"/>
+          <w:color w:val="FF7EDB"/>
+          <w:sz w:val="16"/>
+          <w:szCs w:val="16"/>
+          <w:lang w:bidi="ar-SA"/>
+        </w:rPr>
+        <w:t>()           </w:t>
+      </w:r>
+      <w:r>
+        <w:rPr>
+          <w:rFonts w:ascii="Consolas" w:eastAsia="Times New Roman" w:hAnsi="Consolas" w:cs="Times New Roman"/>
+          <w:i/>
+          <w:iCs/>
+          <w:color w:val="848BBD"/>
+          <w:sz w:val="16"/>
+          <w:szCs w:val="16"/>
+          <w:lang w:bidi="ar-SA"/>
+        </w:rPr>
+        <w:t># N words</w:t>
+      </w:r>
+    </w:p>
+    <w:p>
+      <w:pPr>
+        <w:widowControl/>
+        <w:shd w:val="clear" w:color="auto" w:fill="262335"/>
+        <w:autoSpaceDE/>
+        <w:autoSpaceDN/>
+        <w:spacing w:line="285" w:lineRule="atLeast"/>
+        <w:rPr>
+          <w:rFonts w:ascii="Consolas" w:eastAsia="Times New Roman" w:hAnsi="Consolas" w:cs="Times New Roman"/>
+          <w:color w:val="BBBBBB"/>
+          <w:sz w:val="16"/>
+          <w:szCs w:val="16"/>
+          <w:lang w:bidi="ar-SA"/>
+        </w:rPr>
+      </w:pPr>
+      <w:r>
+        <w:rPr>
+          <w:rFonts w:ascii="Consolas" w:eastAsia="Times New Roman" w:hAnsi="Consolas" w:cs="Times New Roman"/>
+          <w:color w:val="FF7EDB"/>
+          <w:sz w:val="16"/>
+          <w:szCs w:val="16"/>
+          <w:lang w:bidi="ar-SA"/>
+        </w:rPr>
+        <w:t>    arr.append(b)</w:t>
+      </w:r>
+    </w:p>
+    <w:p>
+      <w:pPr>
+        <w:widowControl/>
+        <w:shd w:val="clear" w:color="auto" w:fill="262335"/>
+        <w:autoSpaceDE/>
+        <w:autoSpaceDN/>
+        <w:spacing w:line="285" w:lineRule="atLeast"/>
+        <w:rPr>
+          <w:rFonts w:ascii="Consolas" w:eastAsia="Times New Roman" w:hAnsi="Consolas" w:cs="Times New Roman"/>
+          <w:color w:val="BBBBBB"/>
+          <w:sz w:val="16"/>
+          <w:szCs w:val="16"/>
+          <w:lang w:bidi="ar-SA"/>
+        </w:rPr>
+      </w:pPr>
+    </w:p>
+    <w:p>
+      <w:pPr>
+        <w:widowControl/>
+        <w:shd w:val="clear" w:color="auto" w:fill="262335"/>
+        <w:autoSpaceDE/>
+        <w:autoSpaceDN/>
+        <w:spacing w:line="285" w:lineRule="atLeast"/>
+        <w:rPr>
+          <w:rFonts w:ascii="Consolas" w:eastAsia="Times New Roman" w:hAnsi="Consolas" w:cs="Times New Roman"/>
+          <w:color w:val="BBBBBB"/>
+          <w:sz w:val="16"/>
+          <w:szCs w:val="16"/>
+          <w:lang w:bidi="ar-SA"/>
+        </w:rPr>
+      </w:pPr>
+      <w:r>
+        <w:rPr>
+          <w:rFonts w:ascii="Consolas" w:eastAsia="Times New Roman" w:hAnsi="Consolas" w:cs="Times New Roman"/>
+          <w:color w:val="FF7EDB"/>
+          <w:sz w:val="16"/>
+          <w:szCs w:val="16"/>
+          <w:lang w:bidi="ar-SA"/>
+        </w:rPr>
+        <w:t>set1 </w:t>
+      </w:r>
+      <w:r>
+        <w:rPr>
+          <w:rFonts w:ascii="Consolas" w:eastAsia="Times New Roman" w:hAnsi="Consolas" w:cs="Times New Roman"/>
+          <w:color w:val="FFFFFF"/>
+          <w:sz w:val="16"/>
+          <w:szCs w:val="16"/>
+          <w:lang w:bidi="ar-SA"/>
+        </w:rPr>
+        <w:t>=</w:t>
+      </w:r>
+      <w:r>
+        <w:rPr>
+          <w:rFonts w:ascii="Consolas" w:eastAsia="Times New Roman" w:hAnsi="Consolas" w:cs="Times New Roman"/>
+          <w:color w:val="FF7EDB"/>
+          <w:sz w:val="16"/>
+          <w:szCs w:val="16"/>
+          <w:lang w:bidi="ar-SA"/>
+        </w:rPr>
+        <w:t> </w:t>
+      </w:r>
+      <w:r>
+        <w:rPr>
+          <w:rFonts w:ascii="Consolas" w:eastAsia="Times New Roman" w:hAnsi="Consolas" w:cs="Times New Roman"/>
+          <w:color w:val="FE4450"/>
+          <w:sz w:val="16"/>
+          <w:szCs w:val="16"/>
+          <w:lang w:bidi="ar-SA"/>
+        </w:rPr>
+        <w:t>set</w:t>
+      </w:r>
+      <w:r>
+        <w:rPr>
+          <w:rFonts w:ascii="Consolas" w:eastAsia="Times New Roman" w:hAnsi="Consolas" w:cs="Times New Roman"/>
+          <w:color w:val="FF7EDB"/>
+          <w:sz w:val="16"/>
+          <w:szCs w:val="16"/>
+          <w:lang w:bidi="ar-SA"/>
+        </w:rPr>
+        <w:t>(arr)</w:t>
+      </w:r>
+    </w:p>
+    <w:p>
+      <w:pPr>
+        <w:widowControl/>
+        <w:shd w:val="clear" w:color="auto" w:fill="262335"/>
+        <w:autoSpaceDE/>
+        <w:autoSpaceDN/>
+        <w:spacing w:line="285" w:lineRule="atLeast"/>
+        <w:rPr>
+          <w:rFonts w:ascii="Consolas" w:eastAsia="Times New Roman" w:hAnsi="Consolas" w:cs="Times New Roman"/>
+          <w:color w:val="BBBBBB"/>
+          <w:sz w:val="16"/>
+          <w:szCs w:val="16"/>
+          <w:lang w:bidi="ar-SA"/>
+        </w:rPr>
+      </w:pPr>
+    </w:p>
+    <w:p>
+      <w:pPr>
+        <w:widowControl/>
+        <w:shd w:val="clear" w:color="auto" w:fill="262335"/>
+        <w:autoSpaceDE/>
+        <w:autoSpaceDN/>
+        <w:spacing w:line="285" w:lineRule="atLeast"/>
+        <w:rPr>
+          <w:rFonts w:ascii="Consolas" w:eastAsia="Times New Roman" w:hAnsi="Consolas" w:cs="Times New Roman"/>
+          <w:color w:val="BBBBBB"/>
+          <w:sz w:val="16"/>
+          <w:szCs w:val="16"/>
+          <w:lang w:bidi="ar-SA"/>
+        </w:rPr>
+      </w:pPr>
+      <w:r>
+        <w:rPr>
+          <w:rFonts w:ascii="Consolas" w:eastAsia="Times New Roman" w:hAnsi="Consolas" w:cs="Times New Roman"/>
+          <w:color w:val="FEDE5D"/>
+          <w:sz w:val="16"/>
+          <w:szCs w:val="16"/>
+          <w:lang w:bidi="ar-SA"/>
+        </w:rPr>
+        <w:t>print</w:t>
+      </w:r>
+      <w:r>
+        <w:rPr>
+          <w:rFonts w:ascii="Consolas" w:eastAsia="Times New Roman" w:hAnsi="Consolas" w:cs="Times New Roman"/>
+          <w:color w:val="FF7EDB"/>
+          <w:sz w:val="16"/>
+          <w:szCs w:val="16"/>
+          <w:lang w:bidi="ar-SA"/>
+        </w:rPr>
+        <w:t>(</w:t>
+      </w:r>
+      <w:r>
+        <w:rPr>
+          <w:rFonts w:ascii="Consolas" w:eastAsia="Times New Roman" w:hAnsi="Consolas" w:cs="Times New Roman"/>
+          <w:color w:val="36F9F6"/>
+          <w:sz w:val="16"/>
+          <w:szCs w:val="16"/>
+          <w:lang w:bidi="ar-SA"/>
+        </w:rPr>
+        <w:t>len</w:t>
+      </w:r>
+      <w:r>
+        <w:rPr>
+          <w:rFonts w:ascii="Consolas" w:eastAsia="Times New Roman" w:hAnsi="Consolas" w:cs="Times New Roman"/>
+          <w:color w:val="FF7EDB"/>
+          <w:sz w:val="16"/>
+          <w:szCs w:val="16"/>
+          <w:lang w:bidi="ar-SA"/>
+        </w:rPr>
+        <w:t>(set1))</w:t>
+      </w:r>
+    </w:p>
+    <w:p>
+      <w:pPr>
+        <w:widowControl/>
+        <w:shd w:val="clear" w:color="auto" w:fill="262335"/>
+        <w:autoSpaceDE/>
+        <w:autoSpaceDN/>
+        <w:spacing w:line="285" w:lineRule="atLeast"/>
+        <w:rPr>
+          <w:rFonts w:ascii="Consolas" w:eastAsia="Times New Roman" w:hAnsi="Consolas" w:cs="Times New Roman"/>
+          <w:color w:val="BBBBBB"/>
+          <w:sz w:val="16"/>
+          <w:szCs w:val="16"/>
+          <w:lang w:bidi="ar-SA"/>
+        </w:rPr>
+      </w:pPr>
+    </w:p>
+    <w:p>
+      <w:pPr>
+        <w:widowControl/>
+        <w:shd w:val="clear" w:color="auto" w:fill="262335"/>
+        <w:autoSpaceDE/>
+        <w:autoSpaceDN/>
+        <w:spacing w:line="285" w:lineRule="atLeast"/>
+        <w:rPr>
+          <w:rFonts w:ascii="Consolas" w:eastAsia="Times New Roman" w:hAnsi="Consolas" w:cs="Times New Roman"/>
+          <w:color w:val="BBBBBB"/>
+          <w:sz w:val="16"/>
+          <w:szCs w:val="16"/>
+          <w:lang w:bidi="ar-SA"/>
+        </w:rPr>
+      </w:pPr>
+      <w:r>
+        <w:rPr>
+          <w:rFonts w:ascii="Consolas" w:eastAsia="Times New Roman" w:hAnsi="Consolas" w:cs="Times New Roman"/>
+          <w:color w:val="FF7EDB"/>
+          <w:sz w:val="16"/>
+          <w:szCs w:val="16"/>
+          <w:lang w:bidi="ar-SA"/>
+        </w:rPr>
+        <w:t>arr2 </w:t>
+      </w:r>
+      <w:r>
+        <w:rPr>
+          <w:rFonts w:ascii="Consolas" w:eastAsia="Times New Roman" w:hAnsi="Consolas" w:cs="Times New Roman"/>
+          <w:color w:val="FFFFFF"/>
+          <w:sz w:val="16"/>
+          <w:szCs w:val="16"/>
+          <w:lang w:bidi="ar-SA"/>
+        </w:rPr>
+        <w:t>=</w:t>
+      </w:r>
+      <w:r>
+        <w:rPr>
+          <w:rFonts w:ascii="Consolas" w:eastAsia="Times New Roman" w:hAnsi="Consolas" w:cs="Times New Roman"/>
+          <w:color w:val="FF7EDB"/>
+          <w:sz w:val="16"/>
+          <w:szCs w:val="16"/>
+          <w:lang w:bidi="ar-SA"/>
+        </w:rPr>
+        <w:t> []    </w:t>
+      </w:r>
+    </w:p>
+    <w:p>
+      <w:pPr>
+        <w:widowControl/>
+        <w:shd w:val="clear" w:color="auto" w:fill="262335"/>
+        <w:autoSpaceDE/>
+        <w:autoSpaceDN/>
+        <w:spacing w:line="285" w:lineRule="atLeast"/>
+        <w:rPr>
+          <w:rFonts w:ascii="Consolas" w:eastAsia="Times New Roman" w:hAnsi="Consolas" w:cs="Times New Roman"/>
+          <w:color w:val="BBBBBB"/>
+          <w:sz w:val="16"/>
+          <w:szCs w:val="16"/>
+          <w:lang w:bidi="ar-SA"/>
+        </w:rPr>
+      </w:pPr>
+      <w:r>
+        <w:rPr>
+          <w:rFonts w:ascii="Consolas" w:eastAsia="Times New Roman" w:hAnsi="Consolas" w:cs="Times New Roman"/>
+          <w:color w:val="FF7EDB"/>
+          <w:sz w:val="16"/>
+          <w:szCs w:val="16"/>
+          <w:lang w:bidi="ar-SA"/>
+        </w:rPr>
+        <w:t>arr3 </w:t>
+      </w:r>
+      <w:r>
+        <w:rPr>
+          <w:rFonts w:ascii="Consolas" w:eastAsia="Times New Roman" w:hAnsi="Consolas" w:cs="Times New Roman"/>
+          <w:color w:val="FFFFFF"/>
+          <w:sz w:val="16"/>
+          <w:szCs w:val="16"/>
+          <w:lang w:bidi="ar-SA"/>
+        </w:rPr>
+        <w:t>=</w:t>
+      </w:r>
+      <w:r>
+        <w:rPr>
+          <w:rFonts w:ascii="Consolas" w:eastAsia="Times New Roman" w:hAnsi="Consolas" w:cs="Times New Roman"/>
+          <w:color w:val="FF7EDB"/>
+          <w:sz w:val="16"/>
+          <w:szCs w:val="16"/>
+          <w:lang w:bidi="ar-SA"/>
+        </w:rPr>
+        <w:t> []   </w:t>
+      </w:r>
+    </w:p>
+    <w:p>
+      <w:pPr>
+        <w:widowControl/>
+        <w:shd w:val="clear" w:color="auto" w:fill="262335"/>
+        <w:autoSpaceDE/>
+        <w:autoSpaceDN/>
+        <w:spacing w:line="285" w:lineRule="atLeast"/>
+        <w:rPr>
+          <w:rFonts w:ascii="Consolas" w:eastAsia="Times New Roman" w:hAnsi="Consolas" w:cs="Times New Roman"/>
+          <w:color w:val="BBBBBB"/>
+          <w:sz w:val="16"/>
+          <w:szCs w:val="16"/>
+          <w:lang w:bidi="ar-SA"/>
+        </w:rPr>
+      </w:pPr>
+    </w:p>
+    <w:p>
+      <w:pPr>
+        <w:widowControl/>
+        <w:shd w:val="clear" w:color="auto" w:fill="262335"/>
+        <w:autoSpaceDE/>
+        <w:autoSpaceDN/>
+        <w:spacing w:line="285" w:lineRule="atLeast"/>
+        <w:rPr>
+          <w:rFonts w:ascii="Consolas" w:eastAsia="Times New Roman" w:hAnsi="Consolas" w:cs="Times New Roman"/>
+          <w:color w:val="BBBBBB"/>
+          <w:sz w:val="16"/>
+          <w:szCs w:val="16"/>
+          <w:lang w:bidi="ar-SA"/>
+        </w:rPr>
+      </w:pPr>
+      <w:r>
+        <w:rPr>
+          <w:rFonts w:ascii="Consolas" w:eastAsia="Times New Roman" w:hAnsi="Consolas" w:cs="Times New Roman"/>
+          <w:color w:val="FEDE5D"/>
+          <w:sz w:val="16"/>
+          <w:szCs w:val="16"/>
+          <w:lang w:bidi="ar-SA"/>
+        </w:rPr>
+        <w:t>for</w:t>
+      </w:r>
+      <w:r>
+        <w:rPr>
+          <w:rFonts w:ascii="Consolas" w:eastAsia="Times New Roman" w:hAnsi="Consolas" w:cs="Times New Roman"/>
+          <w:color w:val="FF7EDB"/>
+          <w:sz w:val="16"/>
+          <w:szCs w:val="16"/>
+          <w:lang w:bidi="ar-SA"/>
+        </w:rPr>
+        <w:t> i </w:t>
+      </w:r>
+      <w:r>
+        <w:rPr>
+          <w:rFonts w:ascii="Consolas" w:eastAsia="Times New Roman" w:hAnsi="Consolas" w:cs="Times New Roman"/>
+          <w:color w:val="FEDE5D"/>
+          <w:sz w:val="16"/>
+          <w:szCs w:val="16"/>
+          <w:lang w:bidi="ar-SA"/>
+        </w:rPr>
+        <w:t>in</w:t>
+      </w:r>
+      <w:r>
+        <w:rPr>
+          <w:rFonts w:ascii="Consolas" w:eastAsia="Times New Roman" w:hAnsi="Consolas" w:cs="Times New Roman"/>
+          <w:color w:val="FF7EDB"/>
+          <w:sz w:val="16"/>
+          <w:szCs w:val="16"/>
+          <w:lang w:bidi="ar-SA"/>
+        </w:rPr>
+        <w:t> arr:</w:t>
+      </w:r>
+    </w:p>
+    <w:p>
+      <w:pPr>
+        <w:widowControl/>
+        <w:shd w:val="clear" w:color="auto" w:fill="262335"/>
+        <w:autoSpaceDE/>
+        <w:autoSpaceDN/>
+        <w:spacing w:line="285" w:lineRule="atLeast"/>
+        <w:rPr>
+          <w:rFonts w:ascii="Consolas" w:eastAsia="Times New Roman" w:hAnsi="Consolas" w:cs="Times New Roman"/>
+          <w:color w:val="BBBBBB"/>
+          <w:sz w:val="16"/>
+          <w:szCs w:val="16"/>
+          <w:lang w:bidi="ar-SA"/>
+        </w:rPr>
+      </w:pPr>
+      <w:r>
+        <w:rPr>
+          <w:rFonts w:ascii="Consolas" w:eastAsia="Times New Roman" w:hAnsi="Consolas" w:cs="Times New Roman"/>
+          <w:color w:val="FF7EDB"/>
+          <w:sz w:val="16"/>
+          <w:szCs w:val="16"/>
+          <w:lang w:bidi="ar-SA"/>
+        </w:rPr>
+        <w:t>    </w:t>
+      </w:r>
+      <w:r>
+        <w:rPr>
+          <w:rFonts w:ascii="Consolas" w:eastAsia="Times New Roman" w:hAnsi="Consolas" w:cs="Times New Roman"/>
+          <w:color w:val="FEDE5D"/>
+          <w:sz w:val="16"/>
+          <w:szCs w:val="16"/>
+          <w:lang w:bidi="ar-SA"/>
+        </w:rPr>
+        <w:t>if</w:t>
+      </w:r>
+      <w:r>
+        <w:rPr>
+          <w:rFonts w:ascii="Consolas" w:eastAsia="Times New Roman" w:hAnsi="Consolas" w:cs="Times New Roman"/>
+          <w:color w:val="FF7EDB"/>
+          <w:sz w:val="16"/>
+          <w:szCs w:val="16"/>
+          <w:lang w:bidi="ar-SA"/>
+        </w:rPr>
+        <w:t> i </w:t>
+      </w:r>
+      <w:r>
+        <w:rPr>
+          <w:rFonts w:ascii="Consolas" w:eastAsia="Times New Roman" w:hAnsi="Consolas" w:cs="Times New Roman"/>
+          <w:color w:val="FEDE5D"/>
+          <w:sz w:val="16"/>
+          <w:szCs w:val="16"/>
+          <w:lang w:bidi="ar-SA"/>
+        </w:rPr>
+        <w:t>in</w:t>
+      </w:r>
+      <w:r>
+        <w:rPr>
+          <w:rFonts w:ascii="Consolas" w:eastAsia="Times New Roman" w:hAnsi="Consolas" w:cs="Times New Roman"/>
+          <w:color w:val="FF7EDB"/>
+          <w:sz w:val="16"/>
+          <w:szCs w:val="16"/>
+          <w:lang w:bidi="ar-SA"/>
+        </w:rPr>
+        <w:t> arr2:</w:t>
+      </w:r>
+    </w:p>
+    <w:p>
+      <w:pPr>
+        <w:widowControl/>
+        <w:shd w:val="clear" w:color="auto" w:fill="262335"/>
+        <w:autoSpaceDE/>
+        <w:autoSpaceDN/>
+        <w:spacing w:line="285" w:lineRule="atLeast"/>
+        <w:rPr>
+          <w:rFonts w:ascii="Consolas" w:eastAsia="Times New Roman" w:hAnsi="Consolas" w:cs="Times New Roman"/>
+          <w:color w:val="BBBBBB"/>
+          <w:sz w:val="16"/>
+          <w:szCs w:val="16"/>
+          <w:lang w:bidi="ar-SA"/>
+        </w:rPr>
+      </w:pPr>
+      <w:r>
+        <w:rPr>
+          <w:rFonts w:ascii="Consolas" w:eastAsia="Times New Roman" w:hAnsi="Consolas" w:cs="Times New Roman"/>
+          <w:color w:val="FF7EDB"/>
+          <w:sz w:val="16"/>
+          <w:szCs w:val="16"/>
+          <w:lang w:bidi="ar-SA"/>
+        </w:rPr>
+        <w:t>        </w:t>
+      </w:r>
+      <w:r>
+        <w:rPr>
+          <w:rFonts w:ascii="Consolas" w:eastAsia="Times New Roman" w:hAnsi="Consolas" w:cs="Times New Roman"/>
+          <w:color w:val="FEDE5D"/>
+          <w:sz w:val="16"/>
+          <w:szCs w:val="16"/>
+          <w:lang w:bidi="ar-SA"/>
+        </w:rPr>
+        <w:t>pass</w:t>
+      </w:r>
+    </w:p>
+    <w:p>
+      <w:pPr>
+        <w:widowControl/>
+        <w:shd w:val="clear" w:color="auto" w:fill="262335"/>
+        <w:autoSpaceDE/>
+        <w:autoSpaceDN/>
+        <w:spacing w:line="285" w:lineRule="atLeast"/>
+        <w:rPr>
+          <w:rFonts w:ascii="Consolas" w:eastAsia="Times New Roman" w:hAnsi="Consolas" w:cs="Times New Roman"/>
+          <w:color w:val="BBBBBB"/>
+          <w:sz w:val="16"/>
+          <w:szCs w:val="16"/>
+          <w:lang w:bidi="ar-SA"/>
+        </w:rPr>
+      </w:pPr>
+      <w:r>
+        <w:rPr>
+          <w:rFonts w:ascii="Consolas" w:eastAsia="Times New Roman" w:hAnsi="Consolas" w:cs="Times New Roman"/>
+          <w:color w:val="FF7EDB"/>
+          <w:sz w:val="16"/>
+          <w:szCs w:val="16"/>
+          <w:lang w:bidi="ar-SA"/>
+        </w:rPr>
+        <w:t>    </w:t>
+      </w:r>
+      <w:r>
+        <w:rPr>
+          <w:rFonts w:ascii="Consolas" w:eastAsia="Times New Roman" w:hAnsi="Consolas" w:cs="Times New Roman"/>
+          <w:color w:val="FEDE5D"/>
+          <w:sz w:val="16"/>
+          <w:szCs w:val="16"/>
+          <w:lang w:bidi="ar-SA"/>
+        </w:rPr>
+        <w:t>else</w:t>
+      </w:r>
+      <w:r>
+        <w:rPr>
+          <w:rFonts w:ascii="Consolas" w:eastAsia="Times New Roman" w:hAnsi="Consolas" w:cs="Times New Roman"/>
+          <w:color w:val="FF7EDB"/>
+          <w:sz w:val="16"/>
+          <w:szCs w:val="16"/>
+          <w:lang w:bidi="ar-SA"/>
+        </w:rPr>
+        <w:t>:</w:t>
+      </w:r>
+    </w:p>
+    <w:p>
+      <w:pPr>
+        <w:widowControl/>
+        <w:shd w:val="clear" w:color="auto" w:fill="262335"/>
+        <w:autoSpaceDE/>
+        <w:autoSpaceDN/>
+        <w:spacing w:line="285" w:lineRule="atLeast"/>
+        <w:rPr>
+          <w:rFonts w:ascii="Consolas" w:eastAsia="Times New Roman" w:hAnsi="Consolas" w:cs="Times New Roman"/>
+          <w:color w:val="BBBBBB"/>
+          <w:sz w:val="16"/>
+          <w:szCs w:val="16"/>
+          <w:lang w:bidi="ar-SA"/>
+        </w:rPr>
+      </w:pPr>
+      <w:r>
+        <w:rPr>
+          <w:rFonts w:ascii="Consolas" w:eastAsia="Times New Roman" w:hAnsi="Consolas" w:cs="Times New Roman"/>
+          <w:color w:val="FF7EDB"/>
+          <w:sz w:val="16"/>
+          <w:szCs w:val="16"/>
+          <w:lang w:bidi="ar-SA"/>
+        </w:rPr>
+        <w:t>        arr2.append(i)</w:t>
+      </w:r>
+    </w:p>
+    <w:p>
+      <w:pPr>
+        <w:widowControl/>
+        <w:shd w:val="clear" w:color="auto" w:fill="262335"/>
+        <w:autoSpaceDE/>
+        <w:autoSpaceDN/>
+        <w:spacing w:line="285" w:lineRule="atLeast"/>
+        <w:rPr>
+          <w:rFonts w:ascii="Consolas" w:eastAsia="Times New Roman" w:hAnsi="Consolas" w:cs="Times New Roman"/>
+          <w:color w:val="BBBBBB"/>
+          <w:sz w:val="16"/>
+          <w:szCs w:val="16"/>
+          <w:lang w:bidi="ar-SA"/>
+        </w:rPr>
+      </w:pPr>
+      <w:r>
+        <w:rPr>
+          <w:rFonts w:ascii="Consolas" w:eastAsia="Times New Roman" w:hAnsi="Consolas" w:cs="Times New Roman"/>
+          <w:color w:val="FF7EDB"/>
+          <w:sz w:val="16"/>
+          <w:szCs w:val="16"/>
+          <w:lang w:bidi="ar-SA"/>
+        </w:rPr>
+        <w:t>        arr3.append(arr.count(i))</w:t>
+      </w:r>
+    </w:p>
+    <w:p>
+      <w:pPr>
+        <w:widowControl/>
+        <w:shd w:val="clear" w:color="auto" w:fill="262335"/>
+        <w:autoSpaceDE/>
+        <w:autoSpaceDN/>
+        <w:spacing w:line="285" w:lineRule="atLeast"/>
+        <w:rPr>
+          <w:rFonts w:ascii="Consolas" w:eastAsia="Times New Roman" w:hAnsi="Consolas" w:cs="Times New Roman"/>
+          <w:color w:val="BBBBBB"/>
+          <w:sz w:val="16"/>
+          <w:szCs w:val="16"/>
+          <w:lang w:bidi="ar-SA"/>
+        </w:rPr>
+      </w:pPr>
+    </w:p>
+    <w:p>
+      <w:pPr>
+        <w:widowControl/>
+        <w:shd w:val="clear" w:color="auto" w:fill="262335"/>
+        <w:autoSpaceDE/>
+        <w:autoSpaceDN/>
+        <w:spacing w:line="285" w:lineRule="atLeast"/>
+        <w:rPr>
+          <w:rFonts w:ascii="Consolas" w:eastAsia="Times New Roman" w:hAnsi="Consolas" w:cs="Times New Roman"/>
+          <w:color w:val="BBBBBB"/>
+          <w:sz w:val="16"/>
+          <w:szCs w:val="16"/>
+          <w:lang w:bidi="ar-SA"/>
+        </w:rPr>
+      </w:pPr>
+      <w:r>
+        <w:rPr>
+          <w:rFonts w:ascii="Consolas" w:eastAsia="Times New Roman" w:hAnsi="Consolas" w:cs="Times New Roman"/>
+          <w:color w:val="FEDE5D"/>
+          <w:sz w:val="16"/>
+          <w:szCs w:val="16"/>
+          <w:lang w:bidi="ar-SA"/>
+        </w:rPr>
+        <w:t>for</w:t>
+      </w:r>
+      <w:r>
+        <w:rPr>
+          <w:rFonts w:ascii="Consolas" w:eastAsia="Times New Roman" w:hAnsi="Consolas" w:cs="Times New Roman"/>
+          <w:color w:val="FF7EDB"/>
+          <w:sz w:val="16"/>
+          <w:szCs w:val="16"/>
+          <w:lang w:bidi="ar-SA"/>
+        </w:rPr>
+        <w:t> j </w:t>
+      </w:r>
+      <w:r>
+        <w:rPr>
+          <w:rFonts w:ascii="Consolas" w:eastAsia="Times New Roman" w:hAnsi="Consolas" w:cs="Times New Roman"/>
+          <w:color w:val="FEDE5D"/>
+          <w:sz w:val="16"/>
+          <w:szCs w:val="16"/>
+          <w:lang w:bidi="ar-SA"/>
+        </w:rPr>
+        <w:t>in</w:t>
+      </w:r>
+      <w:r>
+        <w:rPr>
+          <w:rFonts w:ascii="Consolas" w:eastAsia="Times New Roman" w:hAnsi="Consolas" w:cs="Times New Roman"/>
+          <w:color w:val="FF7EDB"/>
+          <w:sz w:val="16"/>
+          <w:szCs w:val="16"/>
+          <w:lang w:bidi="ar-SA"/>
+        </w:rPr>
+        <w:t> arr3:</w:t>
+      </w:r>
+    </w:p>
+    <w:p>
+      <w:pPr>
+        <w:widowControl/>
+        <w:shd w:val="clear" w:color="auto" w:fill="262335"/>
+        <w:autoSpaceDE/>
+        <w:autoSpaceDN/>
+        <w:spacing w:line="285" w:lineRule="atLeast"/>
+        <w:rPr>
+          <w:rFonts w:ascii="Consolas" w:eastAsia="Times New Roman" w:hAnsi="Consolas" w:cs="Times New Roman"/>
+          <w:color w:val="BBBBBB"/>
+          <w:sz w:val="16"/>
+          <w:szCs w:val="16"/>
+          <w:lang w:bidi="ar-SA"/>
+        </w:rPr>
+      </w:pPr>
+      <w:r>
+        <w:rPr>
+          <w:rFonts w:ascii="Consolas" w:eastAsia="Times New Roman" w:hAnsi="Consolas" w:cs="Times New Roman"/>
+          <w:color w:val="FF7EDB"/>
+          <w:sz w:val="16"/>
+          <w:szCs w:val="16"/>
+          <w:lang w:bidi="ar-SA"/>
+        </w:rPr>
+        <w:t>    </w:t>
+      </w:r>
+      <w:r>
+        <w:rPr>
+          <w:rFonts w:ascii="Consolas" w:eastAsia="Times New Roman" w:hAnsi="Consolas" w:cs="Times New Roman"/>
+          <w:color w:val="FEDE5D"/>
+          <w:sz w:val="16"/>
+          <w:szCs w:val="16"/>
+          <w:lang w:bidi="ar-SA"/>
+        </w:rPr>
+        <w:t>print</w:t>
+      </w:r>
+      <w:r>
+        <w:rPr>
+          <w:rFonts w:ascii="Consolas" w:eastAsia="Times New Roman" w:hAnsi="Consolas" w:cs="Times New Roman"/>
+          <w:color w:val="FF7EDB"/>
+          <w:sz w:val="16"/>
+          <w:szCs w:val="16"/>
+          <w:lang w:bidi="ar-SA"/>
+        </w:rPr>
+        <w:t>(j, end</w:t>
+      </w:r>
+      <w:r>
+        <w:rPr>
+          <w:rFonts w:ascii="Consolas" w:eastAsia="Times New Roman" w:hAnsi="Consolas" w:cs="Times New Roman"/>
+          <w:color w:val="FFFFFF"/>
+          <w:sz w:val="16"/>
+          <w:szCs w:val="16"/>
+          <w:lang w:bidi="ar-SA"/>
+        </w:rPr>
+        <w:t>=</w:t>
+      </w:r>
+      <w:r>
+        <w:rPr>
+          <w:rFonts w:ascii="Consolas" w:eastAsia="Times New Roman" w:hAnsi="Consolas" w:cs="Times New Roman"/>
+          <w:color w:val="FF8B39"/>
+          <w:sz w:val="16"/>
+          <w:szCs w:val="16"/>
+          <w:lang w:bidi="ar-SA"/>
+        </w:rPr>
+        <w:t>' '</w:t>
+      </w:r>
+      <w:r>
+        <w:rPr>
+          <w:rFonts w:ascii="Consolas" w:eastAsia="Times New Roman" w:hAnsi="Consolas" w:cs="Times New Roman"/>
+          <w:color w:val="FF7EDB"/>
+          <w:sz w:val="16"/>
+          <w:szCs w:val="16"/>
+          <w:lang w:bidi="ar-SA"/>
+        </w:rPr>
+        <w:t>)  </w:t>
+      </w:r>
+      <w:r>
+        <w:rPr>
+          <w:rFonts w:ascii="Consolas" w:eastAsia="Times New Roman" w:hAnsi="Consolas" w:cs="Times New Roman"/>
+          <w:i/>
+          <w:iCs/>
+          <w:color w:val="848BBD"/>
+          <w:sz w:val="16"/>
+          <w:szCs w:val="16"/>
+          <w:lang w:bidi="ar-SA"/>
+        </w:rPr>
+        <w:t># Number of occurrences</w:t>
+      </w:r>
+    </w:p>
+    <w:p>
+      <w:pPr>
+        <w:widowControl/>
+        <w:shd w:val="clear" w:color="auto" w:fill="262335"/>
+        <w:autoSpaceDE/>
+        <w:autoSpaceDN/>
+        <w:spacing w:line="285" w:lineRule="atLeast"/>
+        <w:rPr>
+          <w:rFonts w:ascii="Consolas" w:eastAsia="Times New Roman" w:hAnsi="Consolas" w:cs="Times New Roman"/>
+          <w:color w:val="BBBBBB"/>
+          <w:sz w:val="21"/>
+          <w:szCs w:val="21"/>
+          <w:lang w:bidi="ar-SA"/>
+        </w:rPr>
+      </w:pPr>
+    </w:p>
+    <w:p>
+      <w:pPr>
+        <w:pStyle w:val="Heading1"/>
+        <w:spacing w:before="100" w:line="331" w:lineRule="auto"/>
+        <w:ind w:right="6016"/>
+      </w:pPr>
+    </w:p>
+    <w:p>
+      <w:pPr>
+        <w:pStyle w:val="Heading1"/>
+        <w:spacing w:before="100" w:line="331" w:lineRule="auto"/>
+        <w:ind w:right="6016"/>
+      </w:pPr>
+    </w:p>
+    <w:p>
+      <w:pPr>
         <w:pStyle w:val="BodyText"/>
         <w:rPr>
           <w:sz w:val="26"/>
@@ -208,10 +1276,79 @@
     </w:p>
     <w:p>
       <w:pPr>
+        <w:pStyle w:val="BodyText"/>
+        <w:spacing w:before="11"/>
+        <w:rPr>
+          <w:sz w:val="21"/>
+        </w:rPr>
+      </w:pPr>
+    </w:p>
+    <w:p>
+      <w:pPr>
+        <w:pStyle w:val="BodyText"/>
+        <w:spacing w:before="11"/>
+        <w:rPr>
+          <w:sz w:val="21"/>
+        </w:rPr>
+      </w:pPr>
+    </w:p>
+    <w:p>
+      <w:pPr>
+        <w:pStyle w:val="BodyText"/>
+        <w:spacing w:before="11"/>
+        <w:rPr>
+          <w:sz w:val="21"/>
+        </w:rPr>
+      </w:pPr>
+    </w:p>
+    <w:p>
+      <w:pPr>
         <w:pStyle w:val="Heading1"/>
       </w:pPr>
       <w:r>
         <w:t>Output –</w:t>
+      </w:r>
+    </w:p>
+    <w:p>
+      <w:pPr>
+        <w:pStyle w:val="Heading1"/>
+      </w:pPr>
+      <w:r>
+        <w:drawing>
+          <wp:inline distT="0" distB="0" distL="0" distR="0" wp14:anchorId="1C2B9F6B" wp14:editId="0884369C">
+            <wp:extent cx="6096000" cy="1627505"/>
+            <wp:effectExtent l="0" t="0" r="0" b="0"/>
+            <wp:docPr id="1" name="Picture 1"/>
+            <wp:cNvGraphicFramePr>
+              <a:graphicFrameLocks xmlns:a="http://schemas.openxmlformats.org/drawingml/2006/main" noChangeAspect="1"/>
+            </wp:cNvGraphicFramePr>
+            <a:graphic xmlns:a="http://schemas.openxmlformats.org/drawingml/2006/main">
+              <a:graphicData uri="http://schemas.openxmlformats.org/drawingml/2006/picture">
+                <pic:pic xmlns:pic="http://schemas.openxmlformats.org/drawingml/2006/picture">
+                  <pic:nvPicPr>
+                    <pic:cNvPr id="1" name=""/>
+                    <pic:cNvPicPr/>
+                  </pic:nvPicPr>
+                  <pic:blipFill>
+                    <a:blip r:embed="rId7"/>
+                    <a:stretch>
+                      <a:fillRect/>
+                    </a:stretch>
+                  </pic:blipFill>
+                  <pic:spPr>
+                    <a:xfrm>
+                      <a:off x="0" y="0"/>
+                      <a:ext cx="6096000" cy="1627505"/>
+                    </a:xfrm>
+                    <a:prstGeom prst="rect">
+                      <a:avLst/>
+                    </a:prstGeom>
+                  </pic:spPr>
+                </pic:pic>
+              </a:graphicData>
+            </a:graphic>
+          </wp:inline>
+        </w:drawing>
       </w:r>
     </w:p>
     <w:p>
@@ -251,11 +1388,17 @@
       </w:pPr>
     </w:p>
     <w:sectPr>
-      <w:footerReference w:type="default" r:id="rId7"/>
+      <w:headerReference w:type="even" r:id="rId8"/>
+      <w:headerReference w:type="default" r:id="rId9"/>
+      <w:footerReference w:type="even" r:id="rId10"/>
+      <w:footerReference w:type="default" r:id="rId11"/>
+      <w:headerReference w:type="first" r:id="rId12"/>
+      <w:footerReference w:type="first" r:id="rId13"/>
       <w:type w:val="continuous"/>
       <w:pgSz w:w="12240" w:h="15840"/>
       <w:pgMar w:top="720" w:right="1320" w:bottom="280" w:left="1320" w:header="720" w:footer="720" w:gutter="0"/>
       <w:cols w:space="720"/>
+      <w:docGrid w:linePitch="299"/>
     </w:sectPr>
   </w:body>
 </w:document>
@@ -281,6 +1424,16 @@
 </file>
 
 <file path=word/footer1.xml><?xml version="1.0" encoding="utf-8"?>
+<w:ftr xmlns:wpc="http://schemas.microsoft.com/office/word/2010/wordprocessingCanvas" xmlns:cx="http://schemas.microsoft.com/office/drawing/2014/chartex" xmlns:cx1="http://schemas.microsoft.com/office/drawing/2015/9/8/chartex" xmlns:cx2="http://schemas.microsoft.com/office/drawing/2015/10/21/chartex" xmlns:cx3="http://schemas.microsoft.com/office/drawing/2016/5/9/chartex" xmlns:cx4="http://schemas.microsoft.com/office/drawing/2016/5/10/chartex" xmlns:cx5="http://schemas.microsoft.com/office/drawing/2016/5/11/chartex" xmlns:cx6="http://schemas.microsoft.com/office/drawing/2016/5/12/chartex" xmlns:cx7="http://schemas.microsoft.com/office/drawing/2016/5/13/chartex" xmlns:cx8="http://schemas.microsoft.com/office/drawing/2016/5/14/chartex" xmlns:mc="http://schemas.openxmlformats.org/markup-compatibility/2006" xmlns:aink="http://schemas.microsoft.com/office/drawing/2016/ink" xmlns:am3d="http://schemas.microsoft.com/office/drawing/2017/model3d" xmlns:o="urn:schemas-microsoft-com:office:office" xmlns:r="http://schemas.openxmlformats.org/officeDocument/2006/relationships" xmlns:m="http://schemas.openxmlformats.org/officeDocument/2006/math" xmlns:v="urn:schemas-microsoft-com:vml" xmlns:wp14="http://schemas.microsoft.com/office/word/2010/wordprocessingDrawing" xmlns:wp="http://schemas.openxmlformats.org/drawingml/2006/wordprocessingDrawing" xmlns:w10="urn:schemas-microsoft-com:office:word" xmlns:w="http://schemas.openxmlformats.org/wordprocessingml/2006/main" xmlns:w14="http://schemas.microsoft.com/office/word/2010/wordml" xmlns:w15="http://schemas.microsoft.com/office/word/2012/wordml" xmlns:w16cex="http://schemas.microsoft.com/office/word/2018/wordml/cex" xmlns:w16cid="http://schemas.microsoft.com/office/word/2016/wordml/cid" xmlns:w16="http://schemas.microsoft.com/office/word/2018/wordml" xmlns:w16sdtdh="http://schemas.microsoft.com/office/word/2020/wordml/sdtdatahash" xmlns:w16se="http://schemas.microsoft.com/office/word/2015/wordml/symex" xmlns:wpg="http://schemas.microsoft.com/office/word/2010/wordprocessingGroup" xmlns:wpi="http://schemas.microsoft.com/office/word/2010/wordprocessingInk" xmlns:wne="http://schemas.microsoft.com/office/word/2006/wordml" xmlns:wps="http://schemas.microsoft.com/office/word/2010/wordprocessingShape" mc:Ignorable="w14 w15 w16se w16cid w16 w16cex w16sdtdh wp14">
+  <w:p>
+    <w:pPr>
+      <w:pStyle w:val="Footer"/>
+    </w:pPr>
+  </w:p>
+</w:ftr>
+</file>
+
+<file path=word/footer2.xml><?xml version="1.0" encoding="utf-8"?>
 <w:ftr xmlns:wpc="http://schemas.microsoft.com/office/word/2010/wordprocessingCanvas" xmlns:cx="http://schemas.microsoft.com/office/drawing/2014/chartex" xmlns:cx1="http://schemas.microsoft.com/office/drawing/2015/9/8/chartex" xmlns:cx2="http://schemas.microsoft.com/office/drawing/2015/10/21/chartex" xmlns:cx3="http://schemas.microsoft.com/office/drawing/2016/5/9/chartex" xmlns:cx4="http://schemas.microsoft.com/office/drawing/2016/5/10/chartex" xmlns:cx5="http://schemas.microsoft.com/office/drawing/2016/5/11/chartex" xmlns:cx6="http://schemas.microsoft.com/office/drawing/2016/5/12/chartex" xmlns:cx7="http://schemas.microsoft.com/office/drawing/2016/5/13/chartex" xmlns:cx8="http://schemas.microsoft.com/office/drawing/2016/5/14/chartex" xmlns:mc="http://schemas.openxmlformats.org/markup-compatibility/2006" xmlns:aink="http://schemas.microsoft.com/office/drawing/2016/ink" xmlns:am3d="http://schemas.microsoft.com/office/drawing/2017/model3d" xmlns:o="urn:schemas-microsoft-com:office:office" xmlns:r="http://schemas.openxmlformats.org/officeDocument/2006/relationships" xmlns:m="http://schemas.openxmlformats.org/officeDocument/2006/math" xmlns:v="urn:schemas-microsoft-com:vml" xmlns:wp14="http://schemas.microsoft.com/office/word/2010/wordprocessingDrawing" xmlns:wp="http://schemas.openxmlformats.org/drawingml/2006/wordprocessingDrawing" xmlns:w10="urn:schemas-microsoft-com:office:word" xmlns:w="http://schemas.openxmlformats.org/wordprocessingml/2006/main" xmlns:w14="http://schemas.microsoft.com/office/word/2010/wordml" xmlns:w15="http://schemas.microsoft.com/office/word/2012/wordml" xmlns:w16cex="http://schemas.microsoft.com/office/word/2018/wordml/cex" xmlns:w16cid="http://schemas.microsoft.com/office/word/2016/wordml/cid" xmlns:w16="http://schemas.microsoft.com/office/word/2018/wordml" xmlns:w16sdtdh="http://schemas.microsoft.com/office/word/2020/wordml/sdtdatahash" xmlns:w16se="http://schemas.microsoft.com/office/word/2015/wordml/symex" xmlns:wpg="http://schemas.microsoft.com/office/word/2010/wordprocessingGroup" xmlns:wpi="http://schemas.microsoft.com/office/word/2010/wordprocessingInk" xmlns:wne="http://schemas.microsoft.com/office/word/2006/wordml" xmlns:wps="http://schemas.microsoft.com/office/word/2010/wordprocessingShape" mc:Ignorable="w14 w15 w16se w16cid w16 w16cex w16sdtdh wp14">
   <w:sdt>
     <w:sdtPr>
@@ -333,6 +1486,16 @@
 </w:ftr>
 </file>
 
+<file path=word/footer3.xml><?xml version="1.0" encoding="utf-8"?>
+<w:ftr xmlns:wpc="http://schemas.microsoft.com/office/word/2010/wordprocessingCanvas" xmlns:cx="http://schemas.microsoft.com/office/drawing/2014/chartex" xmlns:cx1="http://schemas.microsoft.com/office/drawing/2015/9/8/chartex" xmlns:cx2="http://schemas.microsoft.com/office/drawing/2015/10/21/chartex" xmlns:cx3="http://schemas.microsoft.com/office/drawing/2016/5/9/chartex" xmlns:cx4="http://schemas.microsoft.com/office/drawing/2016/5/10/chartex" xmlns:cx5="http://schemas.microsoft.com/office/drawing/2016/5/11/chartex" xmlns:cx6="http://schemas.microsoft.com/office/drawing/2016/5/12/chartex" xmlns:cx7="http://schemas.microsoft.com/office/drawing/2016/5/13/chartex" xmlns:cx8="http://schemas.microsoft.com/office/drawing/2016/5/14/chartex" xmlns:mc="http://schemas.openxmlformats.org/markup-compatibility/2006" xmlns:aink="http://schemas.microsoft.com/office/drawing/2016/ink" xmlns:am3d="http://schemas.microsoft.com/office/drawing/2017/model3d" xmlns:o="urn:schemas-microsoft-com:office:office" xmlns:r="http://schemas.openxmlformats.org/officeDocument/2006/relationships" xmlns:m="http://schemas.openxmlformats.org/officeDocument/2006/math" xmlns:v="urn:schemas-microsoft-com:vml" xmlns:wp14="http://schemas.microsoft.com/office/word/2010/wordprocessingDrawing" xmlns:wp="http://schemas.openxmlformats.org/drawingml/2006/wordprocessingDrawing" xmlns:w10="urn:schemas-microsoft-com:office:word" xmlns:w="http://schemas.openxmlformats.org/wordprocessingml/2006/main" xmlns:w14="http://schemas.microsoft.com/office/word/2010/wordml" xmlns:w15="http://schemas.microsoft.com/office/word/2012/wordml" xmlns:w16cex="http://schemas.microsoft.com/office/word/2018/wordml/cex" xmlns:w16cid="http://schemas.microsoft.com/office/word/2016/wordml/cid" xmlns:w16="http://schemas.microsoft.com/office/word/2018/wordml" xmlns:w16sdtdh="http://schemas.microsoft.com/office/word/2020/wordml/sdtdatahash" xmlns:w16se="http://schemas.microsoft.com/office/word/2015/wordml/symex" xmlns:wpg="http://schemas.microsoft.com/office/word/2010/wordprocessingGroup" xmlns:wpi="http://schemas.microsoft.com/office/word/2010/wordprocessingInk" xmlns:wne="http://schemas.microsoft.com/office/word/2006/wordml" xmlns:wps="http://schemas.microsoft.com/office/word/2010/wordprocessingShape" mc:Ignorable="w14 w15 w16se w16cid w16 w16cex w16sdtdh wp14">
+  <w:p>
+    <w:pPr>
+      <w:pStyle w:val="Footer"/>
+    </w:pPr>
+  </w:p>
+</w:ftr>
+</file>
+
 <file path=word/footnotes.xml><?xml version="1.0" encoding="utf-8"?>
 <w:footnotes xmlns:wpc="http://schemas.microsoft.com/office/word/2010/wordprocessingCanvas" xmlns:cx="http://schemas.microsoft.com/office/drawing/2014/chartex" xmlns:cx1="http://schemas.microsoft.com/office/drawing/2015/9/8/chartex" xmlns:cx2="http://schemas.microsoft.com/office/drawing/2015/10/21/chartex" xmlns:cx3="http://schemas.microsoft.com/office/drawing/2016/5/9/chartex" xmlns:cx4="http://schemas.microsoft.com/office/drawing/2016/5/10/chartex" xmlns:cx5="http://schemas.microsoft.com/office/drawing/2016/5/11/chartex" xmlns:cx6="http://schemas.microsoft.com/office/drawing/2016/5/12/chartex" xmlns:cx7="http://schemas.microsoft.com/office/drawing/2016/5/13/chartex" xmlns:cx8="http://schemas.microsoft.com/office/drawing/2016/5/14/chartex" xmlns:mc="http://schemas.openxmlformats.org/markup-compatibility/2006" xmlns:aink="http://schemas.microsoft.com/office/drawing/2016/ink" xmlns:am3d="http://schemas.microsoft.com/office/drawing/2017/model3d" xmlns:o="urn:schemas-microsoft-com:office:office" xmlns:r="http://schemas.openxmlformats.org/officeDocument/2006/relationships" xmlns:m="http://schemas.openxmlformats.org/officeDocument/2006/math" xmlns:v="urn:schemas-microsoft-com:vml" xmlns:wp14="http://schemas.microsoft.com/office/word/2010/wordprocessingDrawing" xmlns:wp="http://schemas.openxmlformats.org/drawingml/2006/wordprocessingDrawing" xmlns:w10="urn:schemas-microsoft-com:office:word" xmlns:w="http://schemas.openxmlformats.org/wordprocessingml/2006/main" xmlns:w14="http://schemas.microsoft.com/office/word/2010/wordml" xmlns:w15="http://schemas.microsoft.com/office/word/2012/wordml" xmlns:w16cex="http://schemas.microsoft.com/office/word/2018/wordml/cex" xmlns:w16cid="http://schemas.microsoft.com/office/word/2016/wordml/cid" xmlns:w16="http://schemas.microsoft.com/office/word/2018/wordml" xmlns:w16sdtdh="http://schemas.microsoft.com/office/word/2020/wordml/sdtdatahash" xmlns:w16se="http://schemas.microsoft.com/office/word/2015/wordml/symex" xmlns:wpg="http://schemas.microsoft.com/office/word/2010/wordprocessingGroup" xmlns:wpi="http://schemas.microsoft.com/office/word/2010/wordprocessingInk" xmlns:wne="http://schemas.microsoft.com/office/word/2006/wordml" xmlns:wps="http://schemas.microsoft.com/office/word/2010/wordprocessingShape" mc:Ignorable="w14 w15 w16se w16cid w16 w16cex w16sdtdh wp14">
   <w:footnote w:type="separator" w:id="-1">
@@ -350,6 +1513,140 @@
     </w:p>
   </w:footnote>
 </w:footnotes>
+</file>
+
+<file path=word/header1.xml><?xml version="1.0" encoding="utf-8"?>
+<w:hdr xmlns:wpc="http://schemas.microsoft.com/office/word/2010/wordprocessingCanvas" xmlns:cx="http://schemas.microsoft.com/office/drawing/2014/chartex" xmlns:cx1="http://schemas.microsoft.com/office/drawing/2015/9/8/chartex" xmlns:cx2="http://schemas.microsoft.com/office/drawing/2015/10/21/chartex" xmlns:cx3="http://schemas.microsoft.com/office/drawing/2016/5/9/chartex" xmlns:cx4="http://schemas.microsoft.com/office/drawing/2016/5/10/chartex" xmlns:cx5="http://schemas.microsoft.com/office/drawing/2016/5/11/chartex" xmlns:cx6="http://schemas.microsoft.com/office/drawing/2016/5/12/chartex" xmlns:cx7="http://schemas.microsoft.com/office/drawing/2016/5/13/chartex" xmlns:cx8="http://schemas.microsoft.com/office/drawing/2016/5/14/chartex" xmlns:mc="http://schemas.openxmlformats.org/markup-compatibility/2006" xmlns:aink="http://schemas.microsoft.com/office/drawing/2016/ink" xmlns:am3d="http://schemas.microsoft.com/office/drawing/2017/model3d" xmlns:o="urn:schemas-microsoft-com:office:office" xmlns:r="http://schemas.openxmlformats.org/officeDocument/2006/relationships" xmlns:m="http://schemas.openxmlformats.org/officeDocument/2006/math" xmlns:v="urn:schemas-microsoft-com:vml" xmlns:wp14="http://schemas.microsoft.com/office/word/2010/wordprocessingDrawing" xmlns:wp="http://schemas.openxmlformats.org/drawingml/2006/wordprocessingDrawing" xmlns:w10="urn:schemas-microsoft-com:office:word" xmlns:w="http://schemas.openxmlformats.org/wordprocessingml/2006/main" xmlns:w14="http://schemas.microsoft.com/office/word/2010/wordml" xmlns:w15="http://schemas.microsoft.com/office/word/2012/wordml" xmlns:w16cex="http://schemas.microsoft.com/office/word/2018/wordml/cex" xmlns:w16cid="http://schemas.microsoft.com/office/word/2016/wordml/cid" xmlns:w16="http://schemas.microsoft.com/office/word/2018/wordml" xmlns:w16sdtdh="http://schemas.microsoft.com/office/word/2020/wordml/sdtdatahash" xmlns:w16se="http://schemas.microsoft.com/office/word/2015/wordml/symex" xmlns:wpg="http://schemas.microsoft.com/office/word/2010/wordprocessingGroup" xmlns:wpi="http://schemas.microsoft.com/office/word/2010/wordprocessingInk" xmlns:wne="http://schemas.microsoft.com/office/word/2006/wordml" xmlns:wps="http://schemas.microsoft.com/office/word/2010/wordprocessingShape" mc:Ignorable="w14 w15 w16se w16cid w16 w16cex w16sdtdh wp14">
+  <w:p>
+    <w:pPr>
+      <w:pStyle w:val="Header"/>
+    </w:pPr>
+  </w:p>
+</w:hdr>
+</file>
+
+<file path=word/header2.xml><?xml version="1.0" encoding="utf-8"?>
+<w:hdr xmlns:wpc="http://schemas.microsoft.com/office/word/2010/wordprocessingCanvas" xmlns:cx="http://schemas.microsoft.com/office/drawing/2014/chartex" xmlns:cx1="http://schemas.microsoft.com/office/drawing/2015/9/8/chartex" xmlns:cx2="http://schemas.microsoft.com/office/drawing/2015/10/21/chartex" xmlns:cx3="http://schemas.microsoft.com/office/drawing/2016/5/9/chartex" xmlns:cx4="http://schemas.microsoft.com/office/drawing/2016/5/10/chartex" xmlns:cx5="http://schemas.microsoft.com/office/drawing/2016/5/11/chartex" xmlns:cx6="http://schemas.microsoft.com/office/drawing/2016/5/12/chartex" xmlns:cx7="http://schemas.microsoft.com/office/drawing/2016/5/13/chartex" xmlns:cx8="http://schemas.microsoft.com/office/drawing/2016/5/14/chartex" xmlns:mc="http://schemas.openxmlformats.org/markup-compatibility/2006" xmlns:aink="http://schemas.microsoft.com/office/drawing/2016/ink" xmlns:am3d="http://schemas.microsoft.com/office/drawing/2017/model3d" xmlns:o="urn:schemas-microsoft-com:office:office" xmlns:r="http://schemas.openxmlformats.org/officeDocument/2006/relationships" xmlns:m="http://schemas.openxmlformats.org/officeDocument/2006/math" xmlns:v="urn:schemas-microsoft-com:vml" xmlns:wp14="http://schemas.microsoft.com/office/word/2010/wordprocessingDrawing" xmlns:wp="http://schemas.openxmlformats.org/drawingml/2006/wordprocessingDrawing" xmlns:w10="urn:schemas-microsoft-com:office:word" xmlns:w="http://schemas.openxmlformats.org/wordprocessingml/2006/main" xmlns:w14="http://schemas.microsoft.com/office/word/2010/wordml" xmlns:w15="http://schemas.microsoft.com/office/word/2012/wordml" xmlns:w16cex="http://schemas.microsoft.com/office/word/2018/wordml/cex" xmlns:w16cid="http://schemas.microsoft.com/office/word/2016/wordml/cid" xmlns:w16="http://schemas.microsoft.com/office/word/2018/wordml" xmlns:w16sdtdh="http://schemas.microsoft.com/office/word/2020/wordml/sdtdatahash" xmlns:w16se="http://schemas.microsoft.com/office/word/2015/wordml/symex" xmlns:wpg="http://schemas.microsoft.com/office/word/2010/wordprocessingGroup" xmlns:wpi="http://schemas.microsoft.com/office/word/2010/wordprocessingInk" xmlns:wne="http://schemas.microsoft.com/office/word/2006/wordml" xmlns:wps="http://schemas.microsoft.com/office/word/2010/wordprocessingShape" mc:Ignorable="w14 w15 w16se w16cid w16 w16cex w16sdtdh wp14">
+  <w:p>
+    <w:pPr>
+      <w:pStyle w:val="Header"/>
+    </w:pPr>
+    <w:r>
+      <w:rPr>
+        <w:rFonts w:ascii="Times New Roman"/>
+        <w:sz w:val="20"/>
+      </w:rPr>
+    </w:r>
+    <w:r>
+      <w:rPr>
+        <w:rFonts w:ascii="Times New Roman"/>
+        <w:sz w:val="20"/>
+      </w:rPr>
+      <w:pict w14:anchorId="587CFEF9">
+        <v:shapetype id="_x0000_t202" coordsize="21600,21600" o:spt="202" path="m,l,21600r21600,l21600,xe">
+          <v:stroke joinstyle="miter"/>
+          <v:path gradientshapeok="t" o:connecttype="rect"/>
+        </v:shapetype>
+        <v:shape id="_x0000_s1025" type="#_x0000_t202" style="width:464.8pt;height:14.65pt;mso-left-percent:-10001;mso-top-percent:-10001;mso-position-horizontal:absolute;mso-position-horizontal-relative:char;mso-position-vertical:absolute;mso-position-vertical-relative:line;mso-left-percent:-10001;mso-top-percent:-10001" fillcolor="#2c2c2c" stroked="f">
+          <v:textbox style="mso-next-textbox:#_x0000_s1025" inset="0,0,0,0">
+            <w:txbxContent>
+              <w:p>
+                <w:pPr>
+                  <w:tabs>
+                    <w:tab w:val="left" w:pos="5040"/>
+                  </w:tabs>
+                  <w:ind w:right="-15"/>
+                  <w:rPr>
+                    <w:rFonts w:ascii="Segoe UI"/>
+                    <w:b/>
+                  </w:rPr>
+                </w:pPr>
+                <w:r>
+                  <w:rPr>
+                    <w:rFonts w:ascii="Segoe UI"/>
+                    <w:b/>
+                    <w:color w:val="FFFFFF"/>
+                  </w:rPr>
+                  <w:t>20CE034</w:t>
+                </w:r>
+                <w:r>
+                  <w:rPr>
+                    <w:rFonts w:ascii="Segoe UI"/>
+                    <w:b/>
+                    <w:color w:val="FFFFFF"/>
+                    <w:spacing w:val="-3"/>
+                  </w:rPr>
+                  <w:t xml:space="preserve"> </w:t>
+                </w:r>
+                <w:r>
+                  <w:rPr>
+                    <w:rFonts w:ascii="Segoe UI"/>
+                    <w:b/>
+                    <w:color w:val="FFFFFF"/>
+                  </w:rPr>
+                  <w:t>GUNDALIA</w:t>
+                </w:r>
+                <w:r>
+                  <w:rPr>
+                    <w:rFonts w:ascii="Segoe UI"/>
+                    <w:b/>
+                    <w:color w:val="FFFFFF"/>
+                    <w:spacing w:val="-1"/>
+                  </w:rPr>
+                  <w:t xml:space="preserve"> </w:t>
+                </w:r>
+                <w:r>
+                  <w:rPr>
+                    <w:rFonts w:ascii="Segoe UI"/>
+                    <w:b/>
+                    <w:color w:val="FFFFFF"/>
+                  </w:rPr>
+                  <w:t>DEV</w:t>
+                </w:r>
+                <w:r>
+                  <w:rPr>
+                    <w:rFonts w:ascii="Segoe UI"/>
+                    <w:b/>
+                    <w:color w:val="FFFFFF"/>
+                  </w:rPr>
+                  <w:tab/>
+                </w:r>
+                <w:r>
+                  <w:rPr>
+                    <w:rFonts w:ascii="Segoe UI"/>
+                    <w:b/>
+                    <w:color w:val="FFFFFF"/>
+                  </w:rPr>
+                  <w:tab/>
+                  <w:t xml:space="preserve">Practical </w:t>
+                </w:r>
+                <w:r>
+                  <w:rPr>
+                    <w:rFonts w:ascii="Segoe UI"/>
+                    <w:b/>
+                    <w:color w:val="FFFFFF"/>
+                  </w:rPr>
+                  <w:t>6 : N words</w:t>
+                </w:r>
+              </w:p>
+            </w:txbxContent>
+          </v:textbox>
+          <w10:anchorlock/>
+        </v:shape>
+      </w:pict>
+    </w:r>
+  </w:p>
+</w:hdr>
+</file>
+
+<file path=word/header3.xml><?xml version="1.0" encoding="utf-8"?>
+<w:hdr xmlns:wpc="http://schemas.microsoft.com/office/word/2010/wordprocessingCanvas" xmlns:cx="http://schemas.microsoft.com/office/drawing/2014/chartex" xmlns:cx1="http://schemas.microsoft.com/office/drawing/2015/9/8/chartex" xmlns:cx2="http://schemas.microsoft.com/office/drawing/2015/10/21/chartex" xmlns:cx3="http://schemas.microsoft.com/office/drawing/2016/5/9/chartex" xmlns:cx4="http://schemas.microsoft.com/office/drawing/2016/5/10/chartex" xmlns:cx5="http://schemas.microsoft.com/office/drawing/2016/5/11/chartex" xmlns:cx6="http://schemas.microsoft.com/office/drawing/2016/5/12/chartex" xmlns:cx7="http://schemas.microsoft.com/office/drawing/2016/5/13/chartex" xmlns:cx8="http://schemas.microsoft.com/office/drawing/2016/5/14/chartex" xmlns:mc="http://schemas.openxmlformats.org/markup-compatibility/2006" xmlns:aink="http://schemas.microsoft.com/office/drawing/2016/ink" xmlns:am3d="http://schemas.microsoft.com/office/drawing/2017/model3d" xmlns:o="urn:schemas-microsoft-com:office:office" xmlns:r="http://schemas.openxmlformats.org/officeDocument/2006/relationships" xmlns:m="http://schemas.openxmlformats.org/officeDocument/2006/math" xmlns:v="urn:schemas-microsoft-com:vml" xmlns:wp14="http://schemas.microsoft.com/office/word/2010/wordprocessingDrawing" xmlns:wp="http://schemas.openxmlformats.org/drawingml/2006/wordprocessingDrawing" xmlns:w10="urn:schemas-microsoft-com:office:word" xmlns:w="http://schemas.openxmlformats.org/wordprocessingml/2006/main" xmlns:w14="http://schemas.microsoft.com/office/word/2010/wordml" xmlns:w15="http://schemas.microsoft.com/office/word/2012/wordml" xmlns:w16cex="http://schemas.microsoft.com/office/word/2018/wordml/cex" xmlns:w16cid="http://schemas.microsoft.com/office/word/2016/wordml/cid" xmlns:w16="http://schemas.microsoft.com/office/word/2018/wordml" xmlns:w16sdtdh="http://schemas.microsoft.com/office/word/2020/wordml/sdtdatahash" xmlns:w16se="http://schemas.microsoft.com/office/word/2015/wordml/symex" xmlns:wpg="http://schemas.microsoft.com/office/word/2010/wordprocessingGroup" xmlns:wpi="http://schemas.microsoft.com/office/word/2010/wordprocessingInk" xmlns:wne="http://schemas.microsoft.com/office/word/2006/wordml" xmlns:wps="http://schemas.microsoft.com/office/word/2010/wordprocessingShape" mc:Ignorable="w14 w15 w16se w16cid w16 w16cex w16sdtdh wp14">
+  <w:p>
+    <w:pPr>
+      <w:pStyle w:val="Header"/>
+    </w:pPr>
+  </w:p>
+</w:hdr>
 </file>
 
 <file path=word/styles.xml><?xml version="1.0" encoding="utf-8"?>

</xml_diff>